<commit_message>
Alteração Documentação e Adição das Dependências
</commit_message>
<xml_diff>
--- a/Sistema de Gestão de Bibliotecas.docx
+++ b/Sistema de Gestão de Bibliotecas.docx
@@ -3896,6 +3896,27 @@
       </w:r>
     </w:p>
     <w:p/>
+    <w:p>
+      <w:pPr>
+        <w:rPr>
+          <w:b/>
+          <w:bCs/>
+          <w:sz w:val="24"/>
+          <w:szCs w:val="24"/>
+          <w:u w:val="single"/>
+        </w:rPr>
+      </w:pPr>
+      <w:r>
+        <w:rPr>
+          <w:b/>
+          <w:bCs/>
+          <w:sz w:val="24"/>
+          <w:szCs w:val="24"/>
+          <w:u w:val="single"/>
+        </w:rPr>
+        <w:t>Livros</w:t>
+      </w:r>
+    </w:p>
     <w:tbl>
       <w:tblPr>
         <w:tblStyle w:val="Tabelacomgrade"/>
@@ -3929,6 +3950,7 @@
                 <w:b/>
                 <w:bCs/>
               </w:rPr>
+              <w:lastRenderedPageBreak/>
               <w:t>Campo</w:t>
             </w:r>
           </w:p>
@@ -4020,7 +4042,6 @@
               <w:rPr>
                 <w:rFonts w:ascii="Arial" w:hAnsi="Arial" w:cs="Arial"/>
               </w:rPr>
-              <w:lastRenderedPageBreak/>
               <w:t>ID_Livro</w:t>
             </w:r>
             <w:proofErr w:type="spellEnd"/>
@@ -4209,7 +4230,7 @@
               <w:rPr>
                 <w:rFonts w:ascii="Arial" w:hAnsi="Arial" w:cs="Arial"/>
               </w:rPr>
-              <w:t>Inteiro (4)</w:t>
+              <w:t>Year</w:t>
             </w:r>
           </w:p>
         </w:tc>
@@ -4315,6 +4336,166 @@
                 <w:rFonts w:ascii="Arial" w:hAnsi="Arial" w:cs="Arial"/>
               </w:rPr>
               <w:t>Indica se o livro está "disponível" ou "emprestado"</w:t>
+            </w:r>
+          </w:p>
+        </w:tc>
+        <w:tc>
+          <w:tcPr>
+            <w:tcW w:w="2124" w:type="dxa"/>
+          </w:tcPr>
+          <w:p>
+            <w:pPr>
+              <w:jc w:val="center"/>
+              <w:rPr>
+                <w:rFonts w:ascii="Arial" w:hAnsi="Arial" w:cs="Arial"/>
+              </w:rPr>
+            </w:pPr>
+            <w:r>
+              <w:rPr>
+                <w:rFonts w:ascii="Arial" w:hAnsi="Arial" w:cs="Arial"/>
+              </w:rPr>
+              <w:t>Obrigatório</w:t>
+            </w:r>
+          </w:p>
+        </w:tc>
+      </w:tr>
+      <w:tr>
+        <w:tc>
+          <w:tcPr>
+            <w:tcW w:w="2123" w:type="dxa"/>
+          </w:tcPr>
+          <w:p>
+            <w:pPr>
+              <w:jc w:val="center"/>
+              <w:rPr>
+                <w:rFonts w:ascii="Arial" w:hAnsi="Arial" w:cs="Arial"/>
+              </w:rPr>
+            </w:pPr>
+            <w:proofErr w:type="spellStart"/>
+            <w:r>
+              <w:rPr>
+                <w:rFonts w:ascii="Arial" w:hAnsi="Arial" w:cs="Arial"/>
+              </w:rPr>
+              <w:t>ID_Editora</w:t>
+            </w:r>
+            <w:proofErr w:type="spellEnd"/>
+          </w:p>
+        </w:tc>
+        <w:tc>
+          <w:tcPr>
+            <w:tcW w:w="2123" w:type="dxa"/>
+          </w:tcPr>
+          <w:p>
+            <w:pPr>
+              <w:jc w:val="center"/>
+              <w:rPr>
+                <w:rFonts w:ascii="Arial" w:hAnsi="Arial" w:cs="Arial"/>
+              </w:rPr>
+            </w:pPr>
+            <w:r>
+              <w:rPr>
+                <w:rFonts w:ascii="Arial" w:hAnsi="Arial" w:cs="Arial"/>
+              </w:rPr>
+              <w:t>Inteiro</w:t>
+            </w:r>
+          </w:p>
+        </w:tc>
+        <w:tc>
+          <w:tcPr>
+            <w:tcW w:w="2124" w:type="dxa"/>
+          </w:tcPr>
+          <w:p>
+            <w:pPr>
+              <w:jc w:val="center"/>
+              <w:rPr>
+                <w:rFonts w:ascii="Arial" w:hAnsi="Arial" w:cs="Arial"/>
+              </w:rPr>
+            </w:pPr>
+            <w:r>
+              <w:rPr>
+                <w:rFonts w:ascii="Arial" w:hAnsi="Arial" w:cs="Arial"/>
+              </w:rPr>
+              <w:t>Referência a editora do livro.</w:t>
+            </w:r>
+          </w:p>
+        </w:tc>
+        <w:tc>
+          <w:tcPr>
+            <w:tcW w:w="2124" w:type="dxa"/>
+          </w:tcPr>
+          <w:p>
+            <w:pPr>
+              <w:jc w:val="center"/>
+              <w:rPr>
+                <w:rFonts w:ascii="Arial" w:hAnsi="Arial" w:cs="Arial"/>
+              </w:rPr>
+            </w:pPr>
+            <w:r>
+              <w:rPr>
+                <w:rFonts w:ascii="Arial" w:hAnsi="Arial" w:cs="Arial"/>
+              </w:rPr>
+              <w:t>Obrigatório</w:t>
+            </w:r>
+          </w:p>
+        </w:tc>
+      </w:tr>
+      <w:tr>
+        <w:tc>
+          <w:tcPr>
+            <w:tcW w:w="2123" w:type="dxa"/>
+          </w:tcPr>
+          <w:p>
+            <w:pPr>
+              <w:jc w:val="center"/>
+              <w:rPr>
+                <w:rFonts w:ascii="Arial" w:hAnsi="Arial" w:cs="Arial"/>
+              </w:rPr>
+            </w:pPr>
+            <w:proofErr w:type="spellStart"/>
+            <w:r>
+              <w:rPr>
+                <w:rFonts w:ascii="Arial" w:hAnsi="Arial" w:cs="Arial"/>
+              </w:rPr>
+              <w:t>ID_Autor</w:t>
+            </w:r>
+            <w:proofErr w:type="spellEnd"/>
+          </w:p>
+        </w:tc>
+        <w:tc>
+          <w:tcPr>
+            <w:tcW w:w="2123" w:type="dxa"/>
+          </w:tcPr>
+          <w:p>
+            <w:pPr>
+              <w:jc w:val="center"/>
+              <w:rPr>
+                <w:rFonts w:ascii="Arial" w:hAnsi="Arial" w:cs="Arial"/>
+              </w:rPr>
+            </w:pPr>
+            <w:r>
+              <w:rPr>
+                <w:rFonts w:ascii="Arial" w:hAnsi="Arial" w:cs="Arial"/>
+              </w:rPr>
+              <w:t>Inteiro</w:t>
+            </w:r>
+          </w:p>
+        </w:tc>
+        <w:tc>
+          <w:tcPr>
+            <w:tcW w:w="2124" w:type="dxa"/>
+          </w:tcPr>
+          <w:p>
+            <w:pPr>
+              <w:jc w:val="center"/>
+              <w:rPr>
+                <w:rFonts w:ascii="Arial" w:hAnsi="Arial" w:cs="Arial"/>
+              </w:rPr>
+            </w:pPr>
+            <w:r>
+              <w:rPr>
+                <w:rFonts w:ascii="Arial" w:hAnsi="Arial" w:cs="Arial"/>
+              </w:rPr>
+              <w:t>Referência ao autor do livro.</w:t>
             </w:r>
           </w:p>
         </w:tc>
@@ -4341,6 +4522,27 @@
       <w:bookmarkEnd w:id="11"/>
     </w:tbl>
     <w:p/>
+    <w:p>
+      <w:pPr>
+        <w:rPr>
+          <w:b/>
+          <w:bCs/>
+          <w:sz w:val="24"/>
+          <w:szCs w:val="24"/>
+          <w:u w:val="single"/>
+        </w:rPr>
+      </w:pPr>
+      <w:r>
+        <w:rPr>
+          <w:b/>
+          <w:bCs/>
+          <w:sz w:val="24"/>
+          <w:szCs w:val="24"/>
+          <w:u w:val="single"/>
+        </w:rPr>
+        <w:t>Editora</w:t>
+      </w:r>
+    </w:p>
     <w:tbl>
       <w:tblPr>
         <w:tblStyle w:val="Tabelacomgrade"/>
@@ -4627,6 +4829,27 @@
       </w:tr>
     </w:tbl>
     <w:p/>
+    <w:p>
+      <w:pPr>
+        <w:rPr>
+          <w:b/>
+          <w:bCs/>
+          <w:sz w:val="24"/>
+          <w:szCs w:val="24"/>
+          <w:u w:val="single"/>
+        </w:rPr>
+      </w:pPr>
+      <w:r>
+        <w:rPr>
+          <w:b/>
+          <w:bCs/>
+          <w:sz w:val="24"/>
+          <w:szCs w:val="24"/>
+          <w:u w:val="single"/>
+        </w:rPr>
+        <w:t>Autor</w:t>
+      </w:r>
+    </w:p>
     <w:tbl>
       <w:tblPr>
         <w:tblStyle w:val="Tabelacomgrade"/>
@@ -4919,6 +5142,27 @@
       </w:tr>
     </w:tbl>
     <w:p/>
+    <w:p>
+      <w:pPr>
+        <w:rPr>
+          <w:b/>
+          <w:bCs/>
+          <w:sz w:val="24"/>
+          <w:szCs w:val="24"/>
+          <w:u w:val="single"/>
+        </w:rPr>
+      </w:pPr>
+      <w:r>
+        <w:rPr>
+          <w:b/>
+          <w:bCs/>
+          <w:sz w:val="24"/>
+          <w:szCs w:val="24"/>
+          <w:u w:val="single"/>
+        </w:rPr>
+        <w:t>Endereço</w:t>
+      </w:r>
+    </w:p>
     <w:tbl>
       <w:tblPr>
         <w:tblStyle w:val="Tabelacomgrade"/>
@@ -5385,6 +5629,27 @@
       </w:tr>
     </w:tbl>
     <w:p/>
+    <w:p>
+      <w:pPr>
+        <w:rPr>
+          <w:b/>
+          <w:bCs/>
+          <w:sz w:val="24"/>
+          <w:szCs w:val="24"/>
+          <w:u w:val="single"/>
+        </w:rPr>
+      </w:pPr>
+      <w:r>
+        <w:rPr>
+          <w:b/>
+          <w:bCs/>
+          <w:sz w:val="24"/>
+          <w:szCs w:val="24"/>
+          <w:u w:val="single"/>
+        </w:rPr>
+        <w:t>Usuário</w:t>
+      </w:r>
+    </w:p>
     <w:tbl>
       <w:tblPr>
         <w:tblStyle w:val="Tabelacomgrade"/>
@@ -5400,7 +5665,7 @@
       <w:tr>
         <w:tc>
           <w:tcPr>
-            <w:tcW w:w="2123" w:type="dxa"/>
+            <w:tcW w:w="2369" w:type="dxa"/>
           </w:tcPr>
           <w:p>
             <w:pPr>
@@ -5423,7 +5688,7 @@
         </w:tc>
         <w:tc>
           <w:tcPr>
-            <w:tcW w:w="2123" w:type="dxa"/>
+            <w:tcW w:w="2049" w:type="dxa"/>
           </w:tcPr>
           <w:p>
             <w:pPr>
@@ -5446,7 +5711,7 @@
         </w:tc>
         <w:tc>
           <w:tcPr>
-            <w:tcW w:w="2124" w:type="dxa"/>
+            <w:tcW w:w="2042" w:type="dxa"/>
           </w:tcPr>
           <w:p>
             <w:pPr>
@@ -5469,7 +5734,7 @@
         </w:tc>
         <w:tc>
           <w:tcPr>
-            <w:tcW w:w="2124" w:type="dxa"/>
+            <w:tcW w:w="2034" w:type="dxa"/>
           </w:tcPr>
           <w:p>
             <w:pPr>
@@ -5494,7 +5759,7 @@
       <w:tr>
         <w:tc>
           <w:tcPr>
-            <w:tcW w:w="2123" w:type="dxa"/>
+            <w:tcW w:w="2369" w:type="dxa"/>
           </w:tcPr>
           <w:p>
             <w:pPr>
@@ -5521,7 +5786,7 @@
         </w:tc>
         <w:tc>
           <w:tcPr>
-            <w:tcW w:w="2123" w:type="dxa"/>
+            <w:tcW w:w="2049" w:type="dxa"/>
           </w:tcPr>
           <w:p>
             <w:pPr>
@@ -5540,7 +5805,7 @@
         </w:tc>
         <w:tc>
           <w:tcPr>
-            <w:tcW w:w="2124" w:type="dxa"/>
+            <w:tcW w:w="2042" w:type="dxa"/>
           </w:tcPr>
           <w:p>
             <w:pPr>
@@ -5565,7 +5830,7 @@
         </w:tc>
         <w:tc>
           <w:tcPr>
-            <w:tcW w:w="2124" w:type="dxa"/>
+            <w:tcW w:w="2034" w:type="dxa"/>
           </w:tcPr>
           <w:p>
             <w:pPr>
@@ -5586,7 +5851,7 @@
       <w:tr>
         <w:tc>
           <w:tcPr>
-            <w:tcW w:w="2123" w:type="dxa"/>
+            <w:tcW w:w="2369" w:type="dxa"/>
           </w:tcPr>
           <w:p>
             <w:pPr>
@@ -5605,7 +5870,7 @@
         </w:tc>
         <w:tc>
           <w:tcPr>
-            <w:tcW w:w="2123" w:type="dxa"/>
+            <w:tcW w:w="2049" w:type="dxa"/>
           </w:tcPr>
           <w:p>
             <w:pPr>
@@ -5632,7 +5897,7 @@
         </w:tc>
         <w:tc>
           <w:tcPr>
-            <w:tcW w:w="2124" w:type="dxa"/>
+            <w:tcW w:w="2042" w:type="dxa"/>
           </w:tcPr>
           <w:p>
             <w:pPr>
@@ -5651,7 +5916,7 @@
         </w:tc>
         <w:tc>
           <w:tcPr>
-            <w:tcW w:w="2124" w:type="dxa"/>
+            <w:tcW w:w="2034" w:type="dxa"/>
           </w:tcPr>
           <w:p>
             <w:pPr>
@@ -5672,7 +5937,7 @@
       <w:tr>
         <w:tc>
           <w:tcPr>
-            <w:tcW w:w="2123" w:type="dxa"/>
+            <w:tcW w:w="2369" w:type="dxa"/>
           </w:tcPr>
           <w:p>
             <w:pPr>
@@ -5691,7 +5956,7 @@
         </w:tc>
         <w:tc>
           <w:tcPr>
-            <w:tcW w:w="2123" w:type="dxa"/>
+            <w:tcW w:w="2049" w:type="dxa"/>
           </w:tcPr>
           <w:p>
             <w:pPr>
@@ -5726,7 +5991,7 @@
         </w:tc>
         <w:tc>
           <w:tcPr>
-            <w:tcW w:w="2124" w:type="dxa"/>
+            <w:tcW w:w="2042" w:type="dxa"/>
           </w:tcPr>
           <w:p>
             <w:pPr>
@@ -5744,7 +6009,7 @@
         </w:tc>
         <w:tc>
           <w:tcPr>
-            <w:tcW w:w="2124" w:type="dxa"/>
+            <w:tcW w:w="2034" w:type="dxa"/>
           </w:tcPr>
           <w:p>
             <w:pPr>
@@ -5758,6 +6023,24 @@
                 <w:rFonts w:ascii="Arial" w:hAnsi="Arial" w:cs="Arial"/>
               </w:rPr>
               <w:t>Obrigatório</w:t>
+            </w:r>
+            <w:r>
+              <w:rPr>
+                <w:rFonts w:ascii="Arial" w:hAnsi="Arial" w:cs="Arial"/>
+              </w:rPr>
+              <w:t xml:space="preserve"> </w:t>
+            </w:r>
+            <w:r>
+              <w:rPr>
+                <w:rFonts w:ascii="Arial" w:hAnsi="Arial" w:cs="Arial"/>
+              </w:rPr>
+              <w:t>–</w:t>
+            </w:r>
+            <w:r>
+              <w:rPr>
+                <w:rFonts w:ascii="Arial" w:hAnsi="Arial" w:cs="Arial"/>
+              </w:rPr>
+              <w:t xml:space="preserve"> Único</w:t>
             </w:r>
           </w:p>
         </w:tc>
@@ -5765,7 +6048,7 @@
       <w:tr>
         <w:tc>
           <w:tcPr>
-            <w:tcW w:w="2123" w:type="dxa"/>
+            <w:tcW w:w="2369" w:type="dxa"/>
           </w:tcPr>
           <w:p>
             <w:pPr>
@@ -5784,7 +6067,7 @@
         </w:tc>
         <w:tc>
           <w:tcPr>
-            <w:tcW w:w="2123" w:type="dxa"/>
+            <w:tcW w:w="2049" w:type="dxa"/>
           </w:tcPr>
           <w:p>
             <w:pPr>
@@ -5817,7 +6100,7 @@
         </w:tc>
         <w:tc>
           <w:tcPr>
-            <w:tcW w:w="2124" w:type="dxa"/>
+            <w:tcW w:w="2042" w:type="dxa"/>
           </w:tcPr>
           <w:p>
             <w:pPr>
@@ -5836,7 +6119,7 @@
         </w:tc>
         <w:tc>
           <w:tcPr>
-            <w:tcW w:w="2124" w:type="dxa"/>
+            <w:tcW w:w="2034" w:type="dxa"/>
           </w:tcPr>
           <w:p>
             <w:pPr>
@@ -5857,86 +6140,71 @@
       <w:tr>
         <w:tc>
           <w:tcPr>
-            <w:tcW w:w="2123" w:type="dxa"/>
-          </w:tcPr>
-          <w:p>
-            <w:pPr>
-              <w:jc w:val="center"/>
-              <w:rPr>
-                <w:rFonts w:ascii="Arial" w:hAnsi="Arial" w:cs="Arial"/>
-              </w:rPr>
-            </w:pPr>
-            <w:proofErr w:type="spellStart"/>
-            <w:r>
-              <w:rPr>
-                <w:rFonts w:ascii="Arial" w:hAnsi="Arial" w:cs="Arial"/>
-              </w:rPr>
-              <w:t>Data</w:t>
-            </w:r>
-            <w:proofErr w:type="gramStart"/>
-            <w:r>
-              <w:rPr>
-                <w:rFonts w:ascii="Arial" w:hAnsi="Arial" w:cs="Arial"/>
-              </w:rPr>
-              <w:t>_De</w:t>
-            </w:r>
-            <w:proofErr w:type="gramEnd"/>
-            <w:r>
-              <w:rPr>
-                <w:rFonts w:ascii="Arial" w:hAnsi="Arial" w:cs="Arial"/>
-              </w:rPr>
-              <w:t>_Nascimento</w:t>
-            </w:r>
-            <w:proofErr w:type="spellEnd"/>
-          </w:p>
-        </w:tc>
-        <w:tc>
-          <w:tcPr>
-            <w:tcW w:w="2123" w:type="dxa"/>
-          </w:tcPr>
-          <w:p>
-            <w:pPr>
-              <w:jc w:val="center"/>
-              <w:rPr>
-                <w:rFonts w:ascii="Arial" w:hAnsi="Arial" w:cs="Arial"/>
-              </w:rPr>
-            </w:pPr>
-            <w:r>
-              <w:rPr>
-                <w:rFonts w:ascii="Arial" w:hAnsi="Arial" w:cs="Arial"/>
-              </w:rPr>
-              <w:t>Data</w:t>
-            </w:r>
-          </w:p>
-        </w:tc>
-        <w:tc>
-          <w:tcPr>
-            <w:tcW w:w="2124" w:type="dxa"/>
-          </w:tcPr>
-          <w:p>
-            <w:pPr>
-              <w:jc w:val="center"/>
-              <w:rPr>
-                <w:rFonts w:ascii="Arial" w:hAnsi="Arial" w:cs="Arial"/>
-              </w:rPr>
-            </w:pPr>
-            <w:r>
-              <w:rPr>
-                <w:rFonts w:ascii="Arial" w:hAnsi="Arial" w:cs="Arial"/>
-              </w:rPr>
-              <w:t xml:space="preserve">Data de nascimento </w:t>
-            </w:r>
-            <w:r>
-              <w:rPr>
-                <w:rFonts w:ascii="Arial" w:hAnsi="Arial" w:cs="Arial"/>
-              </w:rPr>
-              <w:t>do usuário</w:t>
-            </w:r>
-          </w:p>
-        </w:tc>
-        <w:tc>
-          <w:tcPr>
-            <w:tcW w:w="2124" w:type="dxa"/>
+            <w:tcW w:w="2369" w:type="dxa"/>
+          </w:tcPr>
+          <w:p>
+            <w:pPr>
+              <w:jc w:val="center"/>
+              <w:rPr>
+                <w:rFonts w:ascii="Arial" w:hAnsi="Arial" w:cs="Arial"/>
+              </w:rPr>
+            </w:pPr>
+            <w:r>
+              <w:rPr>
+                <w:rFonts w:ascii="Arial" w:hAnsi="Arial" w:cs="Arial"/>
+              </w:rPr>
+              <w:lastRenderedPageBreak/>
+              <w:t>Idade</w:t>
+            </w:r>
+          </w:p>
+        </w:tc>
+        <w:tc>
+          <w:tcPr>
+            <w:tcW w:w="2049" w:type="dxa"/>
+          </w:tcPr>
+          <w:p>
+            <w:pPr>
+              <w:jc w:val="center"/>
+              <w:rPr>
+                <w:rFonts w:ascii="Arial" w:hAnsi="Arial" w:cs="Arial"/>
+              </w:rPr>
+            </w:pPr>
+            <w:r>
+              <w:rPr>
+                <w:rFonts w:ascii="Arial" w:hAnsi="Arial" w:cs="Arial"/>
+              </w:rPr>
+              <w:t>Int</w:t>
+            </w:r>
+            <w:r>
+              <w:rPr>
+                <w:rFonts w:ascii="Arial" w:hAnsi="Arial" w:cs="Arial"/>
+              </w:rPr>
+              <w:t>eiro</w:t>
+            </w:r>
+          </w:p>
+        </w:tc>
+        <w:tc>
+          <w:tcPr>
+            <w:tcW w:w="2042" w:type="dxa"/>
+          </w:tcPr>
+          <w:p>
+            <w:pPr>
+              <w:jc w:val="center"/>
+              <w:rPr>
+                <w:rFonts w:ascii="Arial" w:hAnsi="Arial" w:cs="Arial"/>
+              </w:rPr>
+            </w:pPr>
+            <w:r>
+              <w:rPr>
+                <w:rFonts w:ascii="Arial" w:hAnsi="Arial" w:cs="Arial"/>
+              </w:rPr>
+              <w:t>Cálculo da idade do usuário</w:t>
+            </w:r>
+          </w:p>
+        </w:tc>
+        <w:tc>
+          <w:tcPr>
+            <w:tcW w:w="2034" w:type="dxa"/>
           </w:tcPr>
           <w:p>
             <w:pPr>
@@ -5957,106 +6225,99 @@
       <w:tr>
         <w:tc>
           <w:tcPr>
-            <w:tcW w:w="2123" w:type="dxa"/>
-          </w:tcPr>
-          <w:p>
-            <w:pPr>
-              <w:jc w:val="center"/>
-              <w:rPr>
-                <w:rFonts w:ascii="Arial" w:hAnsi="Arial" w:cs="Arial"/>
-              </w:rPr>
-            </w:pPr>
-            <w:r>
-              <w:rPr>
-                <w:rFonts w:ascii="Arial" w:hAnsi="Arial" w:cs="Arial"/>
-              </w:rPr>
-              <w:t>Idade</w:t>
-            </w:r>
-          </w:p>
-        </w:tc>
-        <w:tc>
-          <w:tcPr>
-            <w:tcW w:w="2123" w:type="dxa"/>
-          </w:tcPr>
-          <w:p>
-            <w:pPr>
-              <w:jc w:val="center"/>
-              <w:rPr>
-                <w:rFonts w:ascii="Arial" w:hAnsi="Arial" w:cs="Arial"/>
-              </w:rPr>
-            </w:pPr>
-            <w:proofErr w:type="spellStart"/>
-            <w:r>
-              <w:rPr>
-                <w:rFonts w:ascii="Arial" w:hAnsi="Arial" w:cs="Arial"/>
-              </w:rPr>
-              <w:t>Int</w:t>
-            </w:r>
-            <w:proofErr w:type="spellEnd"/>
-          </w:p>
-        </w:tc>
-        <w:tc>
-          <w:tcPr>
-            <w:tcW w:w="2124" w:type="dxa"/>
-          </w:tcPr>
-          <w:p>
-            <w:pPr>
-              <w:jc w:val="center"/>
-              <w:rPr>
-                <w:rFonts w:ascii="Arial" w:hAnsi="Arial" w:cs="Arial"/>
-              </w:rPr>
-            </w:pPr>
-            <w:r>
-              <w:rPr>
-                <w:rFonts w:ascii="Arial" w:hAnsi="Arial" w:cs="Arial"/>
-              </w:rPr>
-              <w:t>Cálculo da idade do usuário</w:t>
-            </w:r>
-          </w:p>
-        </w:tc>
-        <w:tc>
-          <w:tcPr>
-            <w:tcW w:w="2124" w:type="dxa"/>
-          </w:tcPr>
-          <w:p>
-            <w:pPr>
-              <w:jc w:val="center"/>
-              <w:rPr>
-                <w:rFonts w:ascii="Arial" w:hAnsi="Arial" w:cs="Arial"/>
-              </w:rPr>
-            </w:pPr>
-            <w:r>
-              <w:rPr>
-                <w:rFonts w:ascii="Arial" w:hAnsi="Arial" w:cs="Arial"/>
-              </w:rPr>
-              <w:t>Obrigatório</w:t>
-            </w:r>
+            <w:tcW w:w="2369" w:type="dxa"/>
+          </w:tcPr>
+          <w:p>
+            <w:pPr>
+              <w:jc w:val="center"/>
+              <w:rPr>
+                <w:rFonts w:ascii="Arial" w:hAnsi="Arial" w:cs="Arial"/>
+              </w:rPr>
+            </w:pPr>
+            <w:r>
+              <w:rPr>
+                <w:rFonts w:ascii="Arial" w:hAnsi="Arial" w:cs="Arial"/>
+              </w:rPr>
+              <w:t>Sexo</w:t>
+            </w:r>
+          </w:p>
+        </w:tc>
+        <w:tc>
+          <w:tcPr>
+            <w:tcW w:w="2049" w:type="dxa"/>
+          </w:tcPr>
+          <w:p>
+            <w:pPr>
+              <w:jc w:val="center"/>
+              <w:rPr>
+                <w:rFonts w:ascii="Arial" w:hAnsi="Arial" w:cs="Arial"/>
+              </w:rPr>
+            </w:pPr>
+            <w:proofErr w:type="gramStart"/>
+            <w:r>
+              <w:rPr>
+                <w:rFonts w:ascii="Arial" w:hAnsi="Arial" w:cs="Arial"/>
+              </w:rPr>
+              <w:t>C</w:t>
+            </w:r>
+            <w:r>
+              <w:rPr>
+                <w:rFonts w:ascii="Arial" w:hAnsi="Arial" w:cs="Arial"/>
+              </w:rPr>
+              <w:t>har(</w:t>
+            </w:r>
+            <w:proofErr w:type="gramEnd"/>
+            <w:r>
+              <w:rPr>
+                <w:rFonts w:ascii="Arial" w:hAnsi="Arial" w:cs="Arial"/>
+              </w:rPr>
+              <w:t>1</w:t>
+            </w:r>
+            <w:r>
+              <w:rPr>
+                <w:rFonts w:ascii="Arial" w:hAnsi="Arial" w:cs="Arial"/>
+              </w:rPr>
+              <w:t>)</w:t>
+            </w:r>
+          </w:p>
+        </w:tc>
+        <w:tc>
+          <w:tcPr>
+            <w:tcW w:w="2042" w:type="dxa"/>
+          </w:tcPr>
+          <w:p>
+            <w:pPr>
+              <w:jc w:val="center"/>
+              <w:rPr>
+                <w:rFonts w:ascii="Arial" w:hAnsi="Arial" w:cs="Arial"/>
+              </w:rPr>
+            </w:pPr>
+            <w:r>
+              <w:rPr>
+                <w:rFonts w:ascii="Arial" w:hAnsi="Arial" w:cs="Arial"/>
+              </w:rPr>
+              <w:t>Sexo do usuário</w:t>
+            </w:r>
+          </w:p>
+        </w:tc>
+        <w:tc>
+          <w:tcPr>
+            <w:tcW w:w="2034" w:type="dxa"/>
+          </w:tcPr>
+          <w:p>
+            <w:pPr>
+              <w:jc w:val="center"/>
+              <w:rPr>
+                <w:rFonts w:ascii="Arial" w:hAnsi="Arial" w:cs="Arial"/>
+              </w:rPr>
+            </w:pPr>
           </w:p>
         </w:tc>
       </w:tr>
       <w:tr>
         <w:tc>
           <w:tcPr>
-            <w:tcW w:w="2123" w:type="dxa"/>
-          </w:tcPr>
-          <w:p>
-            <w:pPr>
-              <w:jc w:val="center"/>
-              <w:rPr>
-                <w:rFonts w:ascii="Arial" w:hAnsi="Arial" w:cs="Arial"/>
-              </w:rPr>
-            </w:pPr>
-            <w:r>
-              <w:rPr>
-                <w:rFonts w:ascii="Arial" w:hAnsi="Arial" w:cs="Arial"/>
-              </w:rPr>
-              <w:t>Sexo</w:t>
-            </w:r>
-          </w:p>
-        </w:tc>
-        <w:tc>
-          <w:tcPr>
-            <w:tcW w:w="2123" w:type="dxa"/>
+            <w:tcW w:w="2369" w:type="dxa"/>
           </w:tcPr>
           <w:p>
             <w:pPr>
@@ -6066,64 +6327,96 @@
               </w:rPr>
             </w:pPr>
             <w:proofErr w:type="spellStart"/>
-            <w:proofErr w:type="gramStart"/>
-            <w:r>
-              <w:rPr>
-                <w:rFonts w:ascii="Arial" w:hAnsi="Arial" w:cs="Arial"/>
-              </w:rPr>
-              <w:t>Varchar</w:t>
+            <w:r>
+              <w:rPr>
+                <w:rFonts w:ascii="Arial" w:hAnsi="Arial" w:cs="Arial"/>
+              </w:rPr>
+              <w:t>ID_Endereco</w:t>
             </w:r>
             <w:proofErr w:type="spellEnd"/>
-            <w:r>
-              <w:rPr>
-                <w:rFonts w:ascii="Arial" w:hAnsi="Arial" w:cs="Arial"/>
-              </w:rPr>
-              <w:t>(</w:t>
-            </w:r>
-            <w:proofErr w:type="gramEnd"/>
-            <w:r>
-              <w:rPr>
-                <w:rFonts w:ascii="Arial" w:hAnsi="Arial" w:cs="Arial"/>
-              </w:rPr>
-              <w:t>255)</w:t>
-            </w:r>
-          </w:p>
-        </w:tc>
-        <w:tc>
-          <w:tcPr>
-            <w:tcW w:w="2124" w:type="dxa"/>
-          </w:tcPr>
-          <w:p>
-            <w:pPr>
-              <w:jc w:val="center"/>
-              <w:rPr>
-                <w:rFonts w:ascii="Arial" w:hAnsi="Arial" w:cs="Arial"/>
-              </w:rPr>
-            </w:pPr>
-            <w:r>
-              <w:rPr>
-                <w:rFonts w:ascii="Arial" w:hAnsi="Arial" w:cs="Arial"/>
-              </w:rPr>
-              <w:t>Sexo do usuário</w:t>
-            </w:r>
-          </w:p>
-        </w:tc>
-        <w:tc>
-          <w:tcPr>
-            <w:tcW w:w="2124" w:type="dxa"/>
-          </w:tcPr>
-          <w:p>
-            <w:pPr>
-              <w:jc w:val="center"/>
-              <w:rPr>
-                <w:rFonts w:ascii="Arial" w:hAnsi="Arial" w:cs="Arial"/>
-              </w:rPr>
-            </w:pPr>
+          </w:p>
+        </w:tc>
+        <w:tc>
+          <w:tcPr>
+            <w:tcW w:w="2049" w:type="dxa"/>
+          </w:tcPr>
+          <w:p>
+            <w:pPr>
+              <w:jc w:val="center"/>
+              <w:rPr>
+                <w:rFonts w:ascii="Arial" w:hAnsi="Arial" w:cs="Arial"/>
+              </w:rPr>
+            </w:pPr>
+            <w:r>
+              <w:rPr>
+                <w:rFonts w:ascii="Arial" w:hAnsi="Arial" w:cs="Arial"/>
+              </w:rPr>
+              <w:t>Inteiro</w:t>
+            </w:r>
+          </w:p>
+        </w:tc>
+        <w:tc>
+          <w:tcPr>
+            <w:tcW w:w="2042" w:type="dxa"/>
+          </w:tcPr>
+          <w:p>
+            <w:pPr>
+              <w:jc w:val="center"/>
+              <w:rPr>
+                <w:rFonts w:ascii="Arial" w:hAnsi="Arial" w:cs="Arial"/>
+              </w:rPr>
+            </w:pPr>
+            <w:r>
+              <w:rPr>
+                <w:rFonts w:ascii="Arial" w:hAnsi="Arial" w:cs="Arial"/>
+              </w:rPr>
+              <w:t>Referência ao endereço do usuário</w:t>
+            </w:r>
+          </w:p>
+        </w:tc>
+        <w:tc>
+          <w:tcPr>
+            <w:tcW w:w="2034" w:type="dxa"/>
+          </w:tcPr>
+          <w:p>
+            <w:pPr>
+              <w:jc w:val="center"/>
+              <w:rPr>
+                <w:rFonts w:ascii="Arial" w:hAnsi="Arial" w:cs="Arial"/>
+              </w:rPr>
+            </w:pPr>
+            <w:r>
+              <w:rPr>
+                <w:rFonts w:ascii="Arial" w:hAnsi="Arial" w:cs="Arial"/>
+              </w:rPr>
+              <w:t>Obrigatório</w:t>
+            </w:r>
           </w:p>
         </w:tc>
       </w:tr>
     </w:tbl>
     <w:p/>
+    <w:p>
+      <w:pPr>
+        <w:rPr>
+          <w:b/>
+          <w:bCs/>
+          <w:sz w:val="24"/>
+          <w:szCs w:val="24"/>
+          <w:u w:val="single"/>
+        </w:rPr>
+      </w:pPr>
+      <w:r>
+        <w:rPr>
+          <w:b/>
+          <w:bCs/>
+          <w:sz w:val="24"/>
+          <w:szCs w:val="24"/>
+          <w:u w:val="single"/>
+        </w:rPr>
+        <w:t xml:space="preserve">Empréstimo </w:t>
+      </w:r>
+    </w:p>
     <w:tbl>
       <w:tblPr>
         <w:tblStyle w:val="Tabelacomgrade"/>
@@ -6413,7 +6706,6 @@
               <w:rPr>
                 <w:rFonts w:ascii="Arial" w:hAnsi="Arial" w:cs="Arial"/>
               </w:rPr>
-              <w:lastRenderedPageBreak/>
               <w:t>ID_Livro</w:t>
             </w:r>
             <w:proofErr w:type="spellEnd"/>

</xml_diff>